<commit_message>
DWES01 terminada y añadido .gitignore
Se ha añadido .gitignore para no guardar los archivos temporales que
genera Word.

La tarea está terminada.
</commit_message>
<xml_diff>
--- a/dwes/rodriguez_jimenez_roberto_DWES01_Tarea/rodriguez_jimenez_roberto_DWES01_Tarea.docx
+++ b/dwes/rodriguez_jimenez_roberto_DWES01_Tarea/rodriguez_jimenez_roberto_DWES01_Tarea.docx
@@ -4131,7 +4131,7 @@
           <w:r>
             <w:fldChar w:fldCharType="separate"/>
           </w:r>
-          <w:hyperlink w:anchor="_Toc147145053" w:history="1">
+          <w:hyperlink w:anchor="_Toc147221205" w:history="1">
             <w:r>
               <w:rPr>
                 <w:rStyle w:val="Hipervnculo"/>
@@ -4158,7 +4158,7 @@
                 <w:noProof/>
                 <w:webHidden/>
               </w:rPr>
-              <w:instrText xml:space="preserve"> PAGEREF _Toc147145053 \h </w:instrText>
+              <w:instrText xml:space="preserve"> PAGEREF _Toc147221205 \h </w:instrText>
             </w:r>
             <w:r>
               <w:rPr>
@@ -4201,7 +4201,7 @@
               <w:lang w:eastAsia="es-ES"/>
             </w:rPr>
           </w:pPr>
-          <w:hyperlink w:anchor="_Toc147145054" w:history="1">
+          <w:hyperlink w:anchor="_Toc147221206" w:history="1">
             <w:r>
               <w:rPr>
                 <w:rStyle w:val="Hipervnculo"/>
@@ -4228,7 +4228,7 @@
                 <w:noProof/>
                 <w:webHidden/>
               </w:rPr>
-              <w:instrText xml:space="preserve"> PAGEREF _Toc147145054 \h </w:instrText>
+              <w:instrText xml:space="preserve"> PAGEREF _Toc147221206 \h </w:instrText>
             </w:r>
             <w:r>
               <w:rPr>
@@ -4271,7 +4271,7 @@
               <w:lang w:eastAsia="es-ES"/>
             </w:rPr>
           </w:pPr>
-          <w:hyperlink w:anchor="_Toc147145055" w:history="1">
+          <w:hyperlink w:anchor="_Toc147221207" w:history="1">
             <w:r>
               <w:rPr>
                 <w:rStyle w:val="Hipervnculo"/>
@@ -4298,7 +4298,7 @@
                 <w:noProof/>
                 <w:webHidden/>
               </w:rPr>
-              <w:instrText xml:space="preserve"> PAGEREF _Toc147145055 \h </w:instrText>
+              <w:instrText xml:space="preserve"> PAGEREF _Toc147221207 \h </w:instrText>
             </w:r>
             <w:r>
               <w:rPr>
@@ -4341,7 +4341,7 @@
               <w:lang w:eastAsia="es-ES"/>
             </w:rPr>
           </w:pPr>
-          <w:hyperlink w:anchor="_Toc147145056" w:history="1">
+          <w:hyperlink w:anchor="_Toc147221208" w:history="1">
             <w:r>
               <w:rPr>
                 <w:rStyle w:val="Hipervnculo"/>
@@ -4368,7 +4368,7 @@
                 <w:noProof/>
                 <w:webHidden/>
               </w:rPr>
-              <w:instrText xml:space="preserve"> PAGEREF _Toc147145056 \h </w:instrText>
+              <w:instrText xml:space="preserve"> PAGEREF _Toc147221208 \h </w:instrText>
             </w:r>
             <w:r>
               <w:rPr>
@@ -4411,7 +4411,7 @@
               <w:lang w:eastAsia="es-ES"/>
             </w:rPr>
           </w:pPr>
-          <w:hyperlink w:anchor="_Toc147145057" w:history="1">
+          <w:hyperlink w:anchor="_Toc147221209" w:history="1">
             <w:r>
               <w:rPr>
                 <w:rStyle w:val="Hipervnculo"/>
@@ -4438,7 +4438,7 @@
                 <w:noProof/>
                 <w:webHidden/>
               </w:rPr>
-              <w:instrText xml:space="preserve"> PAGEREF _Toc147145057 \h </w:instrText>
+              <w:instrText xml:space="preserve"> PAGEREF _Toc147221209 \h </w:instrText>
             </w:r>
             <w:r>
               <w:rPr>
@@ -4481,7 +4481,7 @@
               <w:lang w:eastAsia="es-ES"/>
             </w:rPr>
           </w:pPr>
-          <w:hyperlink w:anchor="_Toc147145058" w:history="1">
+          <w:hyperlink w:anchor="_Toc147221210" w:history="1">
             <w:r>
               <w:rPr>
                 <w:rStyle w:val="Hipervnculo"/>
@@ -4508,7 +4508,7 @@
                 <w:noProof/>
                 <w:webHidden/>
               </w:rPr>
-              <w:instrText xml:space="preserve"> PAGEREF _Toc147145058 \h </w:instrText>
+              <w:instrText xml:space="preserve"> PAGEREF _Toc147221210 \h </w:instrText>
             </w:r>
             <w:r>
               <w:rPr>
@@ -4551,7 +4551,7 @@
               <w:lang w:eastAsia="es-ES"/>
             </w:rPr>
           </w:pPr>
-          <w:hyperlink w:anchor="_Toc147145059" w:history="1">
+          <w:hyperlink w:anchor="_Toc147221211" w:history="1">
             <w:r>
               <w:rPr>
                 <w:rStyle w:val="Hipervnculo"/>
@@ -4578,7 +4578,7 @@
                 <w:noProof/>
                 <w:webHidden/>
               </w:rPr>
-              <w:instrText xml:space="preserve"> PAGEREF _Toc147145059 \h </w:instrText>
+              <w:instrText xml:space="preserve"> PAGEREF _Toc147221211 \h </w:instrText>
             </w:r>
             <w:r>
               <w:rPr>
@@ -4621,7 +4621,7 @@
               <w:lang w:eastAsia="es-ES"/>
             </w:rPr>
           </w:pPr>
-          <w:hyperlink w:anchor="_Toc147145060" w:history="1">
+          <w:hyperlink w:anchor="_Toc147221212" w:history="1">
             <w:r>
               <w:rPr>
                 <w:rStyle w:val="Hipervnculo"/>
@@ -4648,7 +4648,7 @@
                 <w:noProof/>
                 <w:webHidden/>
               </w:rPr>
-              <w:instrText xml:space="preserve"> PAGEREF _Toc147145060 \h </w:instrText>
+              <w:instrText xml:space="preserve"> PAGEREF _Toc147221212 \h </w:instrText>
             </w:r>
             <w:r>
               <w:rPr>
@@ -4691,7 +4691,7 @@
               <w:lang w:eastAsia="es-ES"/>
             </w:rPr>
           </w:pPr>
-          <w:hyperlink w:anchor="_Toc147145061" w:history="1">
+          <w:hyperlink w:anchor="_Toc147221213" w:history="1">
             <w:r>
               <w:rPr>
                 <w:rStyle w:val="Hipervnculo"/>
@@ -4718,7 +4718,7 @@
                 <w:noProof/>
                 <w:webHidden/>
               </w:rPr>
-              <w:instrText xml:space="preserve"> PAGEREF _Toc147145061 \h </w:instrText>
+              <w:instrText xml:space="preserve"> PAGEREF _Toc147221213 \h </w:instrText>
             </w:r>
             <w:r>
               <w:rPr>
@@ -4761,7 +4761,7 @@
               <w:lang w:eastAsia="es-ES"/>
             </w:rPr>
           </w:pPr>
-          <w:hyperlink w:anchor="_Toc147145062" w:history="1">
+          <w:hyperlink w:anchor="_Toc147221214" w:history="1">
             <w:r>
               <w:rPr>
                 <w:rStyle w:val="Hipervnculo"/>
@@ -4788,7 +4788,7 @@
                 <w:noProof/>
                 <w:webHidden/>
               </w:rPr>
-              <w:instrText xml:space="preserve"> PAGEREF _Toc147145062 \h </w:instrText>
+              <w:instrText xml:space="preserve"> PAGEREF _Toc147221214 \h </w:instrText>
             </w:r>
             <w:r>
               <w:rPr>
@@ -4831,7 +4831,7 @@
               <w:lang w:eastAsia="es-ES"/>
             </w:rPr>
           </w:pPr>
-          <w:hyperlink w:anchor="_Toc147145063" w:history="1">
+          <w:hyperlink w:anchor="_Toc147221215" w:history="1">
             <w:r>
               <w:rPr>
                 <w:rStyle w:val="Hipervnculo"/>
@@ -4858,7 +4858,7 @@
                 <w:noProof/>
                 <w:webHidden/>
               </w:rPr>
-              <w:instrText xml:space="preserve"> PAGEREF _Toc147145063 \h </w:instrText>
+              <w:instrText xml:space="preserve"> PAGEREF _Toc147221215 \h </w:instrText>
             </w:r>
             <w:r>
               <w:rPr>
@@ -4902,7 +4902,7 @@
               <w:lang w:eastAsia="es-ES"/>
             </w:rPr>
           </w:pPr>
-          <w:hyperlink w:anchor="_Toc147145064" w:history="1">
+          <w:hyperlink w:anchor="_Toc147221216" w:history="1">
             <w:r>
               <w:rPr>
                 <w:rStyle w:val="Hipervnculo"/>
@@ -4944,7 +4944,7 @@
                 <w:noProof/>
                 <w:webHidden/>
               </w:rPr>
-              <w:instrText xml:space="preserve"> PAGEREF _Toc147145064 \h </w:instrText>
+              <w:instrText xml:space="preserve"> PAGEREF _Toc147221216 \h </w:instrText>
             </w:r>
             <w:r>
               <w:rPr>
@@ -4988,7 +4988,7 @@
               <w:lang w:eastAsia="es-ES"/>
             </w:rPr>
           </w:pPr>
-          <w:hyperlink w:anchor="_Toc147145065" w:history="1">
+          <w:hyperlink w:anchor="_Toc147221217" w:history="1">
             <w:r>
               <w:rPr>
                 <w:rStyle w:val="Hipervnculo"/>
@@ -5030,7 +5030,7 @@
                 <w:noProof/>
                 <w:webHidden/>
               </w:rPr>
-              <w:instrText xml:space="preserve"> PAGEREF _Toc147145065 \h </w:instrText>
+              <w:instrText xml:space="preserve"> PAGEREF _Toc147221217 \h </w:instrText>
             </w:r>
             <w:r>
               <w:rPr>
@@ -5074,7 +5074,7 @@
               <w:lang w:eastAsia="es-ES"/>
             </w:rPr>
           </w:pPr>
-          <w:hyperlink w:anchor="_Toc147145066" w:history="1">
+          <w:hyperlink w:anchor="_Toc147221218" w:history="1">
             <w:r>
               <w:rPr>
                 <w:rStyle w:val="Hipervnculo"/>
@@ -5116,7 +5116,7 @@
                 <w:noProof/>
                 <w:webHidden/>
               </w:rPr>
-              <w:instrText xml:space="preserve"> PAGEREF _Toc147145066 \h </w:instrText>
+              <w:instrText xml:space="preserve"> PAGEREF _Toc147221218 \h </w:instrText>
             </w:r>
             <w:r>
               <w:rPr>
@@ -5137,6 +5137,436 @@
                 <w:webHidden/>
               </w:rPr>
               <w:t>5</w:t>
+            </w:r>
+            <w:r>
+              <w:rPr>
+                <w:noProof/>
+                <w:webHidden/>
+              </w:rPr>
+              <w:fldChar w:fldCharType="end"/>
+            </w:r>
+          </w:hyperlink>
+        </w:p>
+        <w:p>
+          <w:pPr>
+            <w:pStyle w:val="TDC3"/>
+            <w:tabs>
+              <w:tab w:val="left" w:pos="880"/>
+              <w:tab w:val="right" w:leader="dot" w:pos="10456"/>
+            </w:tabs>
+            <w:rPr>
+              <w:rFonts w:eastAsiaTheme="minorEastAsia"/>
+              <w:noProof/>
+              <w:lang w:eastAsia="es-ES"/>
+            </w:rPr>
+          </w:pPr>
+          <w:hyperlink w:anchor="_Toc147221219" w:history="1">
+            <w:r>
+              <w:rPr>
+                <w:rStyle w:val="Hipervnculo"/>
+                <w:noProof/>
+              </w:rPr>
+              <w:t>4.</w:t>
+            </w:r>
+            <w:r>
+              <w:rPr>
+                <w:rFonts w:eastAsiaTheme="minorEastAsia"/>
+                <w:noProof/>
+                <w:lang w:eastAsia="es-ES"/>
+              </w:rPr>
+              <w:tab/>
+            </w:r>
+            <w:r>
+              <w:rPr>
+                <w:rStyle w:val="Hipervnculo"/>
+                <w:noProof/>
+              </w:rPr>
+              <w:t>¿Qué arquitecturas puedes usar en el servidor para ejecutar la aplicación? ¿Cómo es el o los lenguajes que se usa en cada una de esas arquitecturas?: ¿de guiones, compilado a código nativo o compilado a código intermedio?</w:t>
+            </w:r>
+            <w:r>
+              <w:rPr>
+                <w:noProof/>
+                <w:webHidden/>
+              </w:rPr>
+              <w:tab/>
+            </w:r>
+            <w:r>
+              <w:rPr>
+                <w:noProof/>
+                <w:webHidden/>
+              </w:rPr>
+              <w:fldChar w:fldCharType="begin"/>
+            </w:r>
+            <w:r>
+              <w:rPr>
+                <w:noProof/>
+                <w:webHidden/>
+              </w:rPr>
+              <w:instrText xml:space="preserve"> PAGEREF _Toc147221219 \h </w:instrText>
+            </w:r>
+            <w:r>
+              <w:rPr>
+                <w:noProof/>
+                <w:webHidden/>
+              </w:rPr>
+            </w:r>
+            <w:r>
+              <w:rPr>
+                <w:noProof/>
+                <w:webHidden/>
+              </w:rPr>
+              <w:fldChar w:fldCharType="separate"/>
+            </w:r>
+            <w:r>
+              <w:rPr>
+                <w:noProof/>
+                <w:webHidden/>
+              </w:rPr>
+              <w:t>5</w:t>
+            </w:r>
+            <w:r>
+              <w:rPr>
+                <w:noProof/>
+                <w:webHidden/>
+              </w:rPr>
+              <w:fldChar w:fldCharType="end"/>
+            </w:r>
+          </w:hyperlink>
+        </w:p>
+        <w:p>
+          <w:pPr>
+            <w:pStyle w:val="TDC3"/>
+            <w:tabs>
+              <w:tab w:val="left" w:pos="880"/>
+              <w:tab w:val="right" w:leader="dot" w:pos="10456"/>
+            </w:tabs>
+            <w:rPr>
+              <w:rFonts w:eastAsiaTheme="minorEastAsia"/>
+              <w:noProof/>
+              <w:lang w:eastAsia="es-ES"/>
+            </w:rPr>
+          </w:pPr>
+          <w:hyperlink w:anchor="_Toc147221220" w:history="1">
+            <w:r>
+              <w:rPr>
+                <w:rStyle w:val="Hipervnculo"/>
+                <w:noProof/>
+              </w:rPr>
+              <w:t>5.</w:t>
+            </w:r>
+            <w:r>
+              <w:rPr>
+                <w:rFonts w:eastAsiaTheme="minorEastAsia"/>
+                <w:noProof/>
+                <w:lang w:eastAsia="es-ES"/>
+              </w:rPr>
+              <w:tab/>
+            </w:r>
+            <w:r>
+              <w:rPr>
+                <w:rStyle w:val="Hipervnculo"/>
+                <w:noProof/>
+              </w:rPr>
+              <w:t>¿Qué parámetros debes tener en cuenta para decidirte por usar una arquitectura u otra?</w:t>
+            </w:r>
+            <w:r>
+              <w:rPr>
+                <w:noProof/>
+                <w:webHidden/>
+              </w:rPr>
+              <w:tab/>
+            </w:r>
+            <w:r>
+              <w:rPr>
+                <w:noProof/>
+                <w:webHidden/>
+              </w:rPr>
+              <w:fldChar w:fldCharType="begin"/>
+            </w:r>
+            <w:r>
+              <w:rPr>
+                <w:noProof/>
+                <w:webHidden/>
+              </w:rPr>
+              <w:instrText xml:space="preserve"> PAGEREF _Toc147221220 \h </w:instrText>
+            </w:r>
+            <w:r>
+              <w:rPr>
+                <w:noProof/>
+                <w:webHidden/>
+              </w:rPr>
+            </w:r>
+            <w:r>
+              <w:rPr>
+                <w:noProof/>
+                <w:webHidden/>
+              </w:rPr>
+              <w:fldChar w:fldCharType="separate"/>
+            </w:r>
+            <w:r>
+              <w:rPr>
+                <w:noProof/>
+                <w:webHidden/>
+              </w:rPr>
+              <w:t>6</w:t>
+            </w:r>
+            <w:r>
+              <w:rPr>
+                <w:noProof/>
+                <w:webHidden/>
+              </w:rPr>
+              <w:fldChar w:fldCharType="end"/>
+            </w:r>
+          </w:hyperlink>
+        </w:p>
+        <w:p>
+          <w:pPr>
+            <w:pStyle w:val="TDC3"/>
+            <w:tabs>
+              <w:tab w:val="left" w:pos="880"/>
+              <w:tab w:val="right" w:leader="dot" w:pos="10456"/>
+            </w:tabs>
+            <w:rPr>
+              <w:rFonts w:eastAsiaTheme="minorEastAsia"/>
+              <w:noProof/>
+              <w:lang w:eastAsia="es-ES"/>
+            </w:rPr>
+          </w:pPr>
+          <w:hyperlink w:anchor="_Toc147221221" w:history="1">
+            <w:r>
+              <w:rPr>
+                <w:rStyle w:val="Hipervnculo"/>
+                <w:noProof/>
+              </w:rPr>
+              <w:t>6.</w:t>
+            </w:r>
+            <w:r>
+              <w:rPr>
+                <w:rFonts w:eastAsiaTheme="minorEastAsia"/>
+                <w:noProof/>
+                <w:lang w:eastAsia="es-ES"/>
+              </w:rPr>
+              <w:tab/>
+            </w:r>
+            <w:r>
+              <w:rPr>
+                <w:rStyle w:val="Hipervnculo"/>
+                <w:noProof/>
+              </w:rPr>
+              <w:t>Si te decides por utilizar una arquitectura AMP para la aplicación ¿qué componentes necesitas instalar en tu servidor para ejecutar la aplicación? Indica algún producto concreto para cada componente.</w:t>
+            </w:r>
+            <w:r>
+              <w:rPr>
+                <w:noProof/>
+                <w:webHidden/>
+              </w:rPr>
+              <w:tab/>
+            </w:r>
+            <w:r>
+              <w:rPr>
+                <w:noProof/>
+                <w:webHidden/>
+              </w:rPr>
+              <w:fldChar w:fldCharType="begin"/>
+            </w:r>
+            <w:r>
+              <w:rPr>
+                <w:noProof/>
+                <w:webHidden/>
+              </w:rPr>
+              <w:instrText xml:space="preserve"> PAGEREF _Toc147221221 \h </w:instrText>
+            </w:r>
+            <w:r>
+              <w:rPr>
+                <w:noProof/>
+                <w:webHidden/>
+              </w:rPr>
+            </w:r>
+            <w:r>
+              <w:rPr>
+                <w:noProof/>
+                <w:webHidden/>
+              </w:rPr>
+              <w:fldChar w:fldCharType="separate"/>
+            </w:r>
+            <w:r>
+              <w:rPr>
+                <w:noProof/>
+                <w:webHidden/>
+              </w:rPr>
+              <w:t>6</w:t>
+            </w:r>
+            <w:r>
+              <w:rPr>
+                <w:noProof/>
+                <w:webHidden/>
+              </w:rPr>
+              <w:fldChar w:fldCharType="end"/>
+            </w:r>
+          </w:hyperlink>
+        </w:p>
+        <w:p>
+          <w:pPr>
+            <w:pStyle w:val="TDC3"/>
+            <w:tabs>
+              <w:tab w:val="left" w:pos="880"/>
+              <w:tab w:val="right" w:leader="dot" w:pos="10456"/>
+            </w:tabs>
+            <w:rPr>
+              <w:rFonts w:eastAsiaTheme="minorEastAsia"/>
+              <w:noProof/>
+              <w:lang w:eastAsia="es-ES"/>
+            </w:rPr>
+          </w:pPr>
+          <w:hyperlink w:anchor="_Toc147221222" w:history="1">
+            <w:r>
+              <w:rPr>
+                <w:rStyle w:val="Hipervnculo"/>
+                <w:noProof/>
+              </w:rPr>
+              <w:t>7.</w:t>
+            </w:r>
+            <w:r>
+              <w:rPr>
+                <w:rFonts w:eastAsiaTheme="minorEastAsia"/>
+                <w:noProof/>
+                <w:lang w:eastAsia="es-ES"/>
+              </w:rPr>
+              <w:tab/>
+            </w:r>
+            <w:r>
+              <w:rPr>
+                <w:rStyle w:val="Hipervnculo"/>
+                <w:noProof/>
+              </w:rPr>
+              <w:t>¿Qué necesitas instalar en tu ordenador para poder desarrollar la aplicación?</w:t>
+            </w:r>
+            <w:r>
+              <w:rPr>
+                <w:noProof/>
+                <w:webHidden/>
+              </w:rPr>
+              <w:tab/>
+            </w:r>
+            <w:r>
+              <w:rPr>
+                <w:noProof/>
+                <w:webHidden/>
+              </w:rPr>
+              <w:fldChar w:fldCharType="begin"/>
+            </w:r>
+            <w:r>
+              <w:rPr>
+                <w:noProof/>
+                <w:webHidden/>
+              </w:rPr>
+              <w:instrText xml:space="preserve"> PAGEREF _Toc147221222 \h </w:instrText>
+            </w:r>
+            <w:r>
+              <w:rPr>
+                <w:noProof/>
+                <w:webHidden/>
+              </w:rPr>
+            </w:r>
+            <w:r>
+              <w:rPr>
+                <w:noProof/>
+                <w:webHidden/>
+              </w:rPr>
+              <w:fldChar w:fldCharType="separate"/>
+            </w:r>
+            <w:r>
+              <w:rPr>
+                <w:noProof/>
+                <w:webHidden/>
+              </w:rPr>
+              <w:t>6</w:t>
+            </w:r>
+            <w:r>
+              <w:rPr>
+                <w:noProof/>
+                <w:webHidden/>
+              </w:rPr>
+              <w:fldChar w:fldCharType="end"/>
+            </w:r>
+          </w:hyperlink>
+        </w:p>
+        <w:p>
+          <w:pPr>
+            <w:pStyle w:val="TDC3"/>
+            <w:tabs>
+              <w:tab w:val="left" w:pos="880"/>
+              <w:tab w:val="right" w:leader="dot" w:pos="10456"/>
+            </w:tabs>
+            <w:rPr>
+              <w:rFonts w:eastAsiaTheme="minorEastAsia"/>
+              <w:noProof/>
+              <w:lang w:eastAsia="es-ES"/>
+            </w:rPr>
+          </w:pPr>
+          <w:hyperlink w:anchor="_Toc147221223" w:history="1">
+            <w:r>
+              <w:rPr>
+                <w:rStyle w:val="Hipervnculo"/>
+                <w:noProof/>
+              </w:rPr>
+              <w:t>8.</w:t>
+            </w:r>
+            <w:r>
+              <w:rPr>
+                <w:rFonts w:eastAsiaTheme="minorEastAsia"/>
+                <w:noProof/>
+                <w:lang w:eastAsia="es-ES"/>
+              </w:rPr>
+              <w:tab/>
+            </w:r>
+            <w:r>
+              <w:rPr>
+                <w:rStyle w:val="Hipervnculo"/>
+                <w:noProof/>
+              </w:rPr>
+              <w:t>Si utilizas el lenguaje PHP para programar la aplicación, ¿cuál será el tipo de datos se utilizará para manipular cada una de las direcciones de correo?</w:t>
+            </w:r>
+            <w:r>
+              <w:rPr>
+                <w:noProof/>
+                <w:webHidden/>
+              </w:rPr>
+              <w:tab/>
+            </w:r>
+            <w:r>
+              <w:rPr>
+                <w:noProof/>
+                <w:webHidden/>
+              </w:rPr>
+              <w:fldChar w:fldCharType="begin"/>
+            </w:r>
+            <w:r>
+              <w:rPr>
+                <w:noProof/>
+                <w:webHidden/>
+              </w:rPr>
+              <w:instrText xml:space="preserve"> PAGEREF _Toc147221223 \h </w:instrText>
+            </w:r>
+            <w:r>
+              <w:rPr>
+                <w:noProof/>
+                <w:webHidden/>
+              </w:rPr>
+            </w:r>
+            <w:r>
+              <w:rPr>
+                <w:noProof/>
+                <w:webHidden/>
+              </w:rPr>
+              <w:fldChar w:fldCharType="separate"/>
+            </w:r>
+            <w:r>
+              <w:rPr>
+                <w:noProof/>
+                <w:webHidden/>
+              </w:rPr>
+              <w:t>7</w:t>
             </w:r>
             <w:r>
               <w:rPr>
@@ -5176,9 +5606,12 @@
         <w:pStyle w:val="Ttulo1"/>
         <w:jc w:val="center"/>
       </w:pPr>
-      <w:bookmarkStart w:id="0" w:name="_Toc147145053"/>
       <w:r>
         <w:lastRenderedPageBreak/>
+        <w:br/>
+      </w:r>
+      <w:bookmarkStart w:id="0" w:name="_Toc147221205"/>
+      <w:r>
         <w:t>Tarea online D</w:t>
       </w:r>
       <w:r>
@@ -5188,11 +5621,9 @@
         <w:t>01</w:t>
       </w:r>
       <w:bookmarkEnd w:id="0"/>
-    </w:p>
-    <w:p>
-      <w:pPr>
-        <w:jc w:val="center"/>
-      </w:pPr>
+      <w:r>
+        <w:br/>
+      </w:r>
     </w:p>
     <w:p>
       <w:r>
@@ -5208,8 +5639,9 @@
       <w:r>
         <w:t>Gestionar direcciones de correo</w:t>
       </w:r>
-    </w:p>
-    <w:p>
+      <w:r>
+        <w:br/>
+      </w:r>
       <w:r>
         <w:rPr>
           <w:b/>
@@ -5230,8 +5662,9 @@
       <w:r>
         <w:t>Plataformas de programación web en entorno servidor. Aplicaciones LAMP.</w:t>
       </w:r>
-    </w:p>
-    <w:p>
+      <w:r>
+        <w:br/>
+      </w:r>
       <w:r>
         <w:rPr>
           <w:b/>
@@ -5245,8 +5678,9 @@
       <w:r>
         <w:t>Ciclo superior de DAW. Módulo de DWES.</w:t>
       </w:r>
-    </w:p>
-    <w:p>
+      <w:r>
+        <w:br/>
+      </w:r>
       <w:r>
         <w:rPr>
           <w:b/>
@@ -5257,48 +5691,50 @@
       <w:r>
         <w:t>: 2021/2022</w:t>
       </w:r>
+      <w:r>
+        <w:br/>
+      </w:r>
+    </w:p>
+    <w:p>
+      <w:pPr>
+        <w:pStyle w:val="Ttulo2"/>
+      </w:pPr>
+      <w:bookmarkStart w:id="1" w:name="_Toc147221206"/>
+      <w:r>
+        <w:t>Enunciado</w:t>
+      </w:r>
+      <w:bookmarkEnd w:id="1"/>
+    </w:p>
+    <w:p>
+      <w:pPr>
+        <w:pStyle w:val="Ttulo3"/>
+      </w:pPr>
+      <w:bookmarkStart w:id="2" w:name="_Toc147221207"/>
+      <w:r>
+        <w:t>Caso práctico</w:t>
+      </w:r>
+      <w:bookmarkEnd w:id="2"/>
+      <w:r>
+        <w:br/>
+      </w:r>
+    </w:p>
+    <w:p>
+      <w:r>
+        <w:t xml:space="preserve">Juan debe explicar a Carlos las necesidades que tendrá un nuevo proyecto para controlar direcciones de correo, para ello le pide que piense detenidamente que tecnología serían las </w:t>
+      </w:r>
+      <w:r>
+        <w:t>óptimas</w:t>
+      </w:r>
+      <w:r>
+        <w:t xml:space="preserve"> y cuáles no. Carlos con los conceptos que le ha explicado se pone manos a la obra.</w:t>
+      </w:r>
     </w:p>
     <w:p/>
     <w:p>
       <w:pPr>
-        <w:pStyle w:val="Ttulo2"/>
-      </w:pPr>
-      <w:bookmarkStart w:id="1" w:name="_Toc147145054"/>
-      <w:r>
-        <w:t>Enunciado</w:t>
-      </w:r>
-      <w:bookmarkEnd w:id="1"/>
-    </w:p>
-    <w:p>
-      <w:pPr>
         <w:pStyle w:val="Ttulo3"/>
       </w:pPr>
-      <w:bookmarkStart w:id="2" w:name="_Toc147145055"/>
-      <w:r>
-        <w:t>Caso práctico</w:t>
-      </w:r>
-      <w:bookmarkEnd w:id="2"/>
-      <w:r>
-        <w:br/>
-      </w:r>
-    </w:p>
-    <w:p>
-      <w:r>
-        <w:t xml:space="preserve">Juan debe explicar a Carlos las necesidades que tendrá un nuevo proyecto para controlar direcciones de correo, para ello le pide que piense detenidamente que tecnología serían las </w:t>
-      </w:r>
-      <w:r>
-        <w:t>óptimas</w:t>
-      </w:r>
-      <w:r>
-        <w:t xml:space="preserve"> y cuáles no. Carlos con los conceptos que le ha explicado se pone manos a la obra.</w:t>
-      </w:r>
-    </w:p>
-    <w:p/>
-    <w:p>
-      <w:pPr>
-        <w:pStyle w:val="Ttulo3"/>
-      </w:pPr>
-      <w:bookmarkStart w:id="3" w:name="_Toc147145056"/>
+      <w:bookmarkStart w:id="3" w:name="_Toc147221208"/>
       <w:r>
         <w:t>¿Qué te pedimos que hagas?</w:t>
       </w:r>
@@ -5455,19 +5891,25 @@
         <w:pStyle w:val="Ttulo2"/>
       </w:pPr>
       <w:bookmarkStart w:id="4" w:name="_Toc146793664"/>
-      <w:bookmarkStart w:id="5" w:name="_Toc147145057"/>
+      <w:r>
+        <w:lastRenderedPageBreak/>
+        <w:br/>
+      </w:r>
+      <w:bookmarkStart w:id="5" w:name="_Toc147221209"/>
       <w:r>
         <w:t>Recursos necesarios y recomendaciones</w:t>
       </w:r>
       <w:bookmarkEnd w:id="4"/>
       <w:bookmarkEnd w:id="5"/>
     </w:p>
-    <w:p/>
     <w:p>
       <w:pPr>
         <w:pStyle w:val="Ttulo3"/>
       </w:pPr>
-      <w:bookmarkStart w:id="6" w:name="_Toc147145058"/>
+      <w:r>
+        <w:br/>
+      </w:r>
+      <w:bookmarkStart w:id="6" w:name="_Toc147221210"/>
       <w:r>
         <w:t>Recursos necesarios</w:t>
       </w:r>
@@ -5487,7 +5929,7 @@
       <w:pPr>
         <w:pStyle w:val="Ttulo3"/>
       </w:pPr>
-      <w:bookmarkStart w:id="7" w:name="_Toc147145059"/>
+      <w:bookmarkStart w:id="7" w:name="_Toc147221211"/>
       <w:r>
         <w:t>Recomendaciones</w:t>
       </w:r>
@@ -5507,18 +5949,23 @@
       <w:pPr>
         <w:pStyle w:val="Ttulo2"/>
       </w:pPr>
-      <w:bookmarkStart w:id="8" w:name="_Toc147145060"/>
+      <w:r>
+        <w:br/>
+      </w:r>
+      <w:bookmarkStart w:id="8" w:name="_Toc147221212"/>
       <w:r>
         <w:t>Evaluación de la tarea</w:t>
       </w:r>
       <w:bookmarkEnd w:id="8"/>
     </w:p>
-    <w:p/>
     <w:p>
       <w:pPr>
         <w:pStyle w:val="Ttulo3"/>
       </w:pPr>
-      <w:bookmarkStart w:id="9" w:name="_Toc147145061"/>
+      <w:r>
+        <w:br/>
+      </w:r>
+      <w:bookmarkStart w:id="9" w:name="_Toc147221213"/>
       <w:r>
         <w:t>Criterios de evaluación implicados</w:t>
       </w:r>
@@ -5699,7 +6146,7 @@
       <w:r>
         <w:br/>
       </w:r>
-      <w:bookmarkStart w:id="10" w:name="_Toc147145062"/>
+      <w:bookmarkStart w:id="10" w:name="_Toc147221214"/>
       <w:r>
         <w:t>¿Cómo valoramos y puntuamos tu tarea?</w:t>
       </w:r>
@@ -5917,7 +6364,7 @@
       <w:pPr>
         <w:pStyle w:val="Ttulo2"/>
       </w:pPr>
-      <w:bookmarkStart w:id="11" w:name="_Toc147145063"/>
+      <w:bookmarkStart w:id="11" w:name="_Toc147221215"/>
       <w:r>
         <w:t>RESOLUCIÓN</w:t>
       </w:r>
@@ -5932,7 +6379,7 @@
           <w:numId w:val="17"/>
         </w:numPr>
       </w:pPr>
-      <w:bookmarkStart w:id="12" w:name="_Toc147145064"/>
+      <w:bookmarkStart w:id="12" w:name="_Toc147221216"/>
       <w:r>
         <w:t>¿Qué tipo de páginas, estáticas o dinámicas, utilizarás para programar cada una de las páginas que componen tu aplicación? ¿Por qué?</w:t>
       </w:r>
@@ -5951,7 +6398,15 @@
       </w:r>
       <w:r>
         <w:br/>
-        <w:t>La página de presentación debe mostrar información a cerca de la aplicación y un manual sobre su funcionamiento. No debe cambiar si no cambia la manera en la que la aplicación trabaja, o si se ha modificado algún dato que mostrar en la información.</w:t>
+        <w:t xml:space="preserve">La página de presentación debe mostrar información </w:t>
+      </w:r>
+      <w:proofErr w:type="spellStart"/>
+      <w:r>
+        <w:t>a cerca</w:t>
+      </w:r>
+      <w:proofErr w:type="spellEnd"/>
+      <w:r>
+        <w:t xml:space="preserve"> de la aplicación y un manual sobre su funcionamiento. No debe cambiar si no cambia la manera en la que la aplicación trabaja, o si se ha modificado algún dato que mostrar en la información.</w:t>
       </w:r>
     </w:p>
     <w:p>
@@ -7154,7 +7609,7 @@
           <w:numId w:val="17"/>
         </w:numPr>
       </w:pPr>
-      <w:bookmarkStart w:id="13" w:name="_Toc147145065"/>
+      <w:bookmarkStart w:id="13" w:name="_Toc147221217"/>
       <w:r>
         <w:t>Si en la página de introducción de datos quieres comprobar, antes de enviar los datos, que el correo electrónico introducido cumple unas ciertas normas (por ejemplo, que tiene una @), ¿qué tecnología/lenguaje utilizarás?</w:t>
       </w:r>
@@ -7227,7 +7682,7 @@
           <w:numId w:val="17"/>
         </w:numPr>
       </w:pPr>
-      <w:bookmarkStart w:id="14" w:name="_Toc147145066"/>
+      <w:bookmarkStart w:id="14" w:name="_Toc147221218"/>
       <w:r>
         <w:t>Si en esa misma página, ahora quieres comprobar que el correo electrónico introducido no se haya introducido anteriormente y figure en la lista, ¿qué tecnología/lenguaje utilizarás?</w:t>
       </w:r>
@@ -7280,9 +7735,11 @@
           <w:numId w:val="17"/>
         </w:numPr>
       </w:pPr>
+      <w:bookmarkStart w:id="15" w:name="_Toc147221219"/>
       <w:r>
         <w:t>¿Qué arquitecturas puedes usar en el servidor para ejecutar la aplicación? ¿Cómo es el o los lenguajes que se usa en cada una de esas arquitecturas?: ¿de guiones, compilado a código nativo o compilado a código intermedio?</w:t>
       </w:r>
+      <w:bookmarkEnd w:id="15"/>
     </w:p>
     <w:p>
       <w:pPr>
@@ -7389,15 +7846,19 @@
           <w:numId w:val="17"/>
         </w:numPr>
       </w:pPr>
+      <w:bookmarkStart w:id="16" w:name="_Toc147221220"/>
       <w:r>
         <w:t>¿Qué parámetros debes tener en cuenta para decidirte por usar una arquitectura u otra?</w:t>
       </w:r>
+      <w:bookmarkEnd w:id="16"/>
     </w:p>
-    <w:p/>
     <w:p>
       <w:pPr>
         <w:ind w:left="360"/>
       </w:pPr>
+      <w:r>
+        <w:br/>
+      </w:r>
       <w:r>
         <w:t>Para elegir una arquitectura adecuada se debe tener en cuenta el tipo de aplicación que vamos a desarrollar:</w:t>
       </w:r>
@@ -7429,7 +7890,15 @@
         </w:numPr>
       </w:pPr>
       <w:r>
-        <w:t>Los lenguajes que se van a utilizar también es un punto a tener en cuenta</w:t>
+        <w:t xml:space="preserve">Los lenguajes que se van a utilizar también es un punto </w:t>
+      </w:r>
+      <w:proofErr w:type="gramStart"/>
+      <w:r>
+        <w:t>a</w:t>
+      </w:r>
+      <w:proofErr w:type="gramEnd"/>
+      <w:r>
+        <w:t xml:space="preserve"> tener en cuenta</w:t>
       </w:r>
       <w:r>
         <w:t xml:space="preserve">. Dado que vamos a usar PHP y MySQL, podríamos elegir una arquitectura AMP. </w:t>
@@ -7462,7 +7931,16 @@
         <w:t>.</w:t>
       </w:r>
     </w:p>
-    <w:p/>
+    <w:p>
+      <w:pPr>
+        <w:tabs>
+          <w:tab w:val="left" w:pos="2467"/>
+        </w:tabs>
+      </w:pPr>
+      <w:r>
+        <w:tab/>
+      </w:r>
+    </w:p>
     <w:p>
       <w:pPr>
         <w:pStyle w:val="Ttulo3"/>
@@ -7471,42 +7949,306 @@
           <w:numId w:val="17"/>
         </w:numPr>
       </w:pPr>
+      <w:bookmarkStart w:id="17" w:name="_Toc147221221"/>
       <w:r>
         <w:t>Si te decides por utilizar una arquitectura AMP para la aplicación ¿qué componentes necesitas instalar en tu servidor para ejecutar la aplicación? Indica algún producto concreto para cada componente.</w:t>
       </w:r>
+      <w:bookmarkEnd w:id="17"/>
+      <w:r>
+        <w:br/>
+      </w:r>
+    </w:p>
+    <w:p>
+      <w:pPr>
+        <w:ind w:left="360"/>
+      </w:pPr>
+      <w:r>
+        <w:t>Definitivamente, se opta por una arquitectura AMP. Necesitaremos instalar en el sistema operativo un servidor HTTP, interpretar un lenguaje para programar la aplicación y un sistema de gestión de bases de datos.</w:t>
+      </w:r>
+    </w:p>
+    <w:p>
+      <w:pPr>
+        <w:pStyle w:val="Prrafodelista"/>
+        <w:numPr>
+          <w:ilvl w:val="0"/>
+          <w:numId w:val="19"/>
+        </w:numPr>
+      </w:pPr>
+      <w:r>
+        <w:t xml:space="preserve">Sistema operativo: </w:t>
+      </w:r>
+    </w:p>
+    <w:p>
+      <w:pPr>
+        <w:pStyle w:val="Prrafodelista"/>
+        <w:ind w:left="1080"/>
+      </w:pPr>
+      <w:r>
+        <w:t>Como tratamos de evitar costes o, al menos, minimizarlos, optamos por una distribución Ubuntu (Linux).</w:t>
+      </w:r>
+    </w:p>
+    <w:p>
+      <w:pPr>
+        <w:pStyle w:val="Prrafodelista"/>
+        <w:numPr>
+          <w:ilvl w:val="0"/>
+          <w:numId w:val="19"/>
+        </w:numPr>
+      </w:pPr>
+      <w:r>
+        <w:t>Servidor:</w:t>
+      </w:r>
+    </w:p>
+    <w:p>
+      <w:pPr>
+        <w:pStyle w:val="Prrafodelista"/>
+        <w:ind w:left="1080"/>
+      </w:pPr>
+      <w:r>
+        <w:t xml:space="preserve">Instalamos Apache HTTP Server, con licencia </w:t>
+      </w:r>
+      <w:r>
+        <w:rPr>
+          <w:i/>
+          <w:iCs/>
+        </w:rPr>
+        <w:t>Apache</w:t>
+      </w:r>
+      <w:r>
+        <w:t>, la cual permite la libertad de uso para cualquier propósito.</w:t>
+      </w:r>
+    </w:p>
+    <w:p>
+      <w:pPr>
+        <w:pStyle w:val="Prrafodelista"/>
+        <w:numPr>
+          <w:ilvl w:val="0"/>
+          <w:numId w:val="19"/>
+        </w:numPr>
+      </w:pPr>
+      <w:r>
+        <w:t>Lenguaje de programación:</w:t>
+      </w:r>
+    </w:p>
+    <w:p>
+      <w:pPr>
+        <w:pStyle w:val="Prrafodelista"/>
+        <w:ind w:left="1080"/>
+      </w:pPr>
+      <w:r>
+        <w:t xml:space="preserve">El lenguaje para atender las peticiones en el servidor será PHP. PHP es interpretado </w:t>
+      </w:r>
+      <w:r>
+        <w:t xml:space="preserve">(script) </w:t>
+      </w:r>
+      <w:r>
+        <w:t>en el servidor por el motor Zend.</w:t>
+      </w:r>
+      <w:r>
+        <w:br/>
+        <w:t>PHP se implementará como un módul</w:t>
+      </w:r>
+      <w:r>
+        <w:t>o</w:t>
+      </w:r>
+      <w:r>
+        <w:t xml:space="preserve"> y no como ejecutable CGI.</w:t>
+      </w:r>
+    </w:p>
+    <w:p>
+      <w:pPr>
+        <w:pStyle w:val="Prrafodelista"/>
+        <w:ind w:left="1080"/>
+      </w:pPr>
+      <w:r>
+        <w:t xml:space="preserve">El módulo que debemos instalar en el servidor es </w:t>
+      </w:r>
+      <w:r>
+        <w:rPr>
+          <w:b/>
+          <w:bCs/>
+        </w:rPr>
+        <w:t>mod_php</w:t>
+      </w:r>
+      <w:r>
+        <w:rPr>
+          <w:b/>
+          <w:bCs/>
+        </w:rPr>
+        <w:t>.</w:t>
+      </w:r>
+    </w:p>
+    <w:p>
+      <w:pPr>
+        <w:pStyle w:val="Prrafodelista"/>
+        <w:numPr>
+          <w:ilvl w:val="0"/>
+          <w:numId w:val="19"/>
+        </w:numPr>
+      </w:pPr>
+      <w:r>
+        <w:t>SGBD:</w:t>
+      </w:r>
+    </w:p>
+    <w:p>
+      <w:pPr>
+        <w:pStyle w:val="Prrafodelista"/>
+        <w:ind w:left="1080"/>
+      </w:pPr>
+      <w:r>
+        <w:t>Para la persistencia de los datos se usará MariaDB (licencia GPL).</w:t>
+      </w:r>
+      <w:r>
+        <w:br/>
+        <w:t>La elección de MariaDB en lugar de MySQL se debe a garantizar el mantenimiento de la licencia GPL, ya que MySQL es propiedad de Sun Microsistems.</w:t>
+      </w:r>
+    </w:p>
+    <w:p>
+      <w:pPr>
+        <w:ind w:left="1080"/>
+      </w:pPr>
+    </w:p>
+    <w:p>
+      <w:pPr>
+        <w:pStyle w:val="Ttulo3"/>
+        <w:numPr>
+          <w:ilvl w:val="0"/>
+          <w:numId w:val="25"/>
+        </w:numPr>
+      </w:pPr>
+      <w:bookmarkStart w:id="18" w:name="_Toc147221222"/>
+      <w:r>
+        <w:t>¿Qué necesitas instalar en tu ordenador para poder desarrollar la aplicación?</w:t>
+      </w:r>
+      <w:bookmarkEnd w:id="18"/>
+    </w:p>
+    <w:p>
+      <w:pPr>
+        <w:ind w:left="708"/>
+      </w:pPr>
+      <w:r>
+        <w:br/>
+        <w:t>Para desarrollar la aplicación vamos a usar Visual Studio Code.</w:t>
+      </w:r>
+      <w:r>
+        <w:br/>
+        <w:t xml:space="preserve">VSC es un </w:t>
+      </w:r>
+      <w:r>
+        <w:rPr>
+          <w:i/>
+          <w:iCs/>
+        </w:rPr>
+        <w:t>editor de código fuente</w:t>
+      </w:r>
+      <w:r>
+        <w:t xml:space="preserve"> más que un IDE, pero con los complementos que pueden instalarse cumple perfectamente el cometido.</w:t>
+      </w:r>
+    </w:p>
+    <w:p>
+      <w:pPr>
+        <w:ind w:left="708"/>
+      </w:pPr>
+      <w:r>
+        <w:t xml:space="preserve">Tiene licencia </w:t>
+      </w:r>
+      <w:r>
+        <w:rPr>
+          <w:i/>
+          <w:iCs/>
+        </w:rPr>
+        <w:t>MIT</w:t>
+      </w:r>
+      <w:r>
+        <w:t>, por lo que podemos usarlo con muy pocas restricciones</w:t>
+      </w:r>
+      <w:r>
+        <w:t>.</w:t>
+      </w:r>
+    </w:p>
+    <w:p>
+      <w:pPr>
+        <w:ind w:left="708"/>
+      </w:pPr>
+      <w:r>
+        <w:t xml:space="preserve">VSC tiene un módulo de control de versiones </w:t>
+      </w:r>
+      <w:r>
+        <w:rPr>
+          <w:i/>
+          <w:iCs/>
+        </w:rPr>
+        <w:t>GIT</w:t>
+      </w:r>
+      <w:r>
+        <w:t>, con acceso a repositorios como GitHub.</w:t>
+      </w:r>
+      <w:r>
+        <w:br/>
+        <w:t xml:space="preserve">Tiene opciones de resaltado, autocompletado o formateo de código. También puede mostrar la documentación oficial del lenguaje en línea. </w:t>
+      </w:r>
+    </w:p>
+    <w:p>
+      <w:pPr>
+        <w:ind w:left="708"/>
+      </w:pPr>
+      <w:r>
+        <w:t xml:space="preserve">VSC puede </w:t>
+      </w:r>
+      <w:r>
+        <w:t>depurar el código PHP.</w:t>
+      </w:r>
+    </w:p>
+    <w:p/>
+    <w:p/>
+    <w:p>
+      <w:pPr>
+        <w:pStyle w:val="Ttulo3"/>
+        <w:numPr>
+          <w:ilvl w:val="0"/>
+          <w:numId w:val="25"/>
+        </w:numPr>
+      </w:pPr>
+      <w:bookmarkStart w:id="19" w:name="_Toc147221223"/>
+      <w:r>
+        <w:t>Si utilizas el lenguaje PHP para programar la aplicación, ¿cuál será el tipo de datos se utilizará para manipular cada una de las direcciones de correo?</w:t>
+      </w:r>
+      <w:bookmarkEnd w:id="19"/>
     </w:p>
     <w:p/>
     <w:p>
       <w:pPr>
-        <w:ind w:left="360"/>
-      </w:pPr>
+        <w:ind w:left="708"/>
+      </w:pPr>
+      <w:r>
+        <w:t>PHP permite guardar datos como cadenas de texto.</w:t>
+      </w:r>
+      <w:r>
+        <w:br/>
+        <w:t xml:space="preserve">Para almacenar las direcciones de correo se usará el tipo </w:t>
+      </w:r>
+      <w:r>
+        <w:rPr>
+          <w:b/>
+          <w:bCs/>
+        </w:rPr>
+        <w:t>String</w:t>
+      </w:r>
+      <w:r>
+        <w:t>.</w:t>
+      </w:r>
     </w:p>
     <w:p>
       <w:pPr>
-        <w:tabs>
-          <w:tab w:val="left" w:pos="6820"/>
-        </w:tabs>
-      </w:pPr>
+        <w:ind w:left="708"/>
+      </w:pPr>
+      <w:r>
+        <w:t>String permite la manipulación del valor guardado, pudiendo comprobar que el formato es válido en cualquier momento o, por ejemplo, separar el nombre del usuario del dominio.</w:t>
+      </w:r>
     </w:p>
     <w:p>
       <w:pPr>
-        <w:tabs>
-          <w:tab w:val="left" w:pos="6820"/>
-        </w:tabs>
-      </w:pPr>
-    </w:p>
-    <w:p>
-      <w:pPr>
-        <w:tabs>
-          <w:tab w:val="left" w:pos="6820"/>
-        </w:tabs>
-      </w:pPr>
-    </w:p>
-    <w:p>
-      <w:pPr>
-        <w:tabs>
-          <w:tab w:val="left" w:pos="6820"/>
-        </w:tabs>
+        <w:ind w:left="360"/>
       </w:pPr>
     </w:p>
     <w:p>
@@ -7870,6 +8612,95 @@
     </w:lvl>
   </w:abstractNum>
   <w:abstractNum w:abstractNumId="2" w15:restartNumberingAfterBreak="0">
+    <w:nsid w:val="07092551"/>
+    <w:multiLevelType w:val="hybridMultilevel"/>
+    <w:tmpl w:val="3C70E736"/>
+    <w:lvl w:ilvl="0" w:tplc="870C59FA">
+      <w:start w:val="7"/>
+      <w:numFmt w:val="decimal"/>
+      <w:lvlText w:val="%1."/>
+      <w:lvlJc w:val="left"/>
+      <w:pPr>
+        <w:ind w:left="720" w:hanging="360"/>
+      </w:pPr>
+      <w:rPr>
+        <w:rFonts w:hint="default"/>
+      </w:rPr>
+    </w:lvl>
+    <w:lvl w:ilvl="1" w:tplc="0C0A0019" w:tentative="1">
+      <w:start w:val="1"/>
+      <w:numFmt w:val="lowerLetter"/>
+      <w:lvlText w:val="%2."/>
+      <w:lvlJc w:val="left"/>
+      <w:pPr>
+        <w:ind w:left="1440" w:hanging="360"/>
+      </w:pPr>
+    </w:lvl>
+    <w:lvl w:ilvl="2" w:tplc="0C0A001B" w:tentative="1">
+      <w:start w:val="1"/>
+      <w:numFmt w:val="lowerRoman"/>
+      <w:lvlText w:val="%3."/>
+      <w:lvlJc w:val="right"/>
+      <w:pPr>
+        <w:ind w:left="2160" w:hanging="180"/>
+      </w:pPr>
+    </w:lvl>
+    <w:lvl w:ilvl="3" w:tplc="0C0A000F" w:tentative="1">
+      <w:start w:val="1"/>
+      <w:numFmt w:val="decimal"/>
+      <w:lvlText w:val="%4."/>
+      <w:lvlJc w:val="left"/>
+      <w:pPr>
+        <w:ind w:left="2880" w:hanging="360"/>
+      </w:pPr>
+    </w:lvl>
+    <w:lvl w:ilvl="4" w:tplc="0C0A0019" w:tentative="1">
+      <w:start w:val="1"/>
+      <w:numFmt w:val="lowerLetter"/>
+      <w:lvlText w:val="%5."/>
+      <w:lvlJc w:val="left"/>
+      <w:pPr>
+        <w:ind w:left="3600" w:hanging="360"/>
+      </w:pPr>
+    </w:lvl>
+    <w:lvl w:ilvl="5" w:tplc="0C0A001B" w:tentative="1">
+      <w:start w:val="1"/>
+      <w:numFmt w:val="lowerRoman"/>
+      <w:lvlText w:val="%6."/>
+      <w:lvlJc w:val="right"/>
+      <w:pPr>
+        <w:ind w:left="4320" w:hanging="180"/>
+      </w:pPr>
+    </w:lvl>
+    <w:lvl w:ilvl="6" w:tplc="0C0A000F" w:tentative="1">
+      <w:start w:val="1"/>
+      <w:numFmt w:val="decimal"/>
+      <w:lvlText w:val="%7."/>
+      <w:lvlJc w:val="left"/>
+      <w:pPr>
+        <w:ind w:left="5040" w:hanging="360"/>
+      </w:pPr>
+    </w:lvl>
+    <w:lvl w:ilvl="7" w:tplc="0C0A0019" w:tentative="1">
+      <w:start w:val="1"/>
+      <w:numFmt w:val="lowerLetter"/>
+      <w:lvlText w:val="%8."/>
+      <w:lvlJc w:val="left"/>
+      <w:pPr>
+        <w:ind w:left="5760" w:hanging="360"/>
+      </w:pPr>
+    </w:lvl>
+    <w:lvl w:ilvl="8" w:tplc="0C0A001B" w:tentative="1">
+      <w:start w:val="1"/>
+      <w:numFmt w:val="lowerRoman"/>
+      <w:lvlText w:val="%9."/>
+      <w:lvlJc w:val="right"/>
+      <w:pPr>
+        <w:ind w:left="6480" w:hanging="180"/>
+      </w:pPr>
+    </w:lvl>
+  </w:abstractNum>
+  <w:abstractNum w:abstractNumId="3" w15:restartNumberingAfterBreak="0">
     <w:nsid w:val="12B14DC1"/>
     <w:multiLevelType w:val="hybridMultilevel"/>
     <w:tmpl w:val="6D548C8E"/>
@@ -7955,7 +8786,7 @@
       </w:pPr>
     </w:lvl>
   </w:abstractNum>
-  <w:abstractNum w:abstractNumId="3" w15:restartNumberingAfterBreak="0">
+  <w:abstractNum w:abstractNumId="4" w15:restartNumberingAfterBreak="0">
     <w:nsid w:val="15EE7F04"/>
     <w:multiLevelType w:val="hybridMultilevel"/>
     <w:tmpl w:val="B85C1A9C"/>
@@ -8068,7 +8899,7 @@
       </w:rPr>
     </w:lvl>
   </w:abstractNum>
-  <w:abstractNum w:abstractNumId="4" w15:restartNumberingAfterBreak="0">
+  <w:abstractNum w:abstractNumId="5" w15:restartNumberingAfterBreak="0">
     <w:nsid w:val="18FF1F66"/>
     <w:multiLevelType w:val="hybridMultilevel"/>
     <w:tmpl w:val="8D94CB4E"/>
@@ -8181,7 +9012,7 @@
       </w:rPr>
     </w:lvl>
   </w:abstractNum>
-  <w:abstractNum w:abstractNumId="5" w15:restartNumberingAfterBreak="0">
+  <w:abstractNum w:abstractNumId="6" w15:restartNumberingAfterBreak="0">
     <w:nsid w:val="21E33820"/>
     <w:multiLevelType w:val="hybridMultilevel"/>
     <w:tmpl w:val="A5C055E2"/>
@@ -8267,7 +9098,7 @@
       </w:pPr>
     </w:lvl>
   </w:abstractNum>
-  <w:abstractNum w:abstractNumId="6" w15:restartNumberingAfterBreak="0">
+  <w:abstractNum w:abstractNumId="7" w15:restartNumberingAfterBreak="0">
     <w:nsid w:val="2A40061B"/>
     <w:multiLevelType w:val="hybridMultilevel"/>
     <w:tmpl w:val="EAA413D8"/>
@@ -8353,7 +9184,7 @@
       </w:pPr>
     </w:lvl>
   </w:abstractNum>
-  <w:abstractNum w:abstractNumId="7" w15:restartNumberingAfterBreak="0">
+  <w:abstractNum w:abstractNumId="8" w15:restartNumberingAfterBreak="0">
     <w:nsid w:val="2B773680"/>
     <w:multiLevelType w:val="multilevel"/>
     <w:tmpl w:val="3A94B726"/>
@@ -8502,7 +9333,7 @@
       </w:rPr>
     </w:lvl>
   </w:abstractNum>
-  <w:abstractNum w:abstractNumId="8" w15:restartNumberingAfterBreak="0">
+  <w:abstractNum w:abstractNumId="9" w15:restartNumberingAfterBreak="0">
     <w:nsid w:val="2CE160C6"/>
     <w:multiLevelType w:val="hybridMultilevel"/>
     <w:tmpl w:val="A8E6EC18"/>
@@ -8588,7 +9419,268 @@
       </w:pPr>
     </w:lvl>
   </w:abstractNum>
-  <w:abstractNum w:abstractNumId="9" w15:restartNumberingAfterBreak="0">
+  <w:abstractNum w:abstractNumId="10" w15:restartNumberingAfterBreak="0">
+    <w:nsid w:val="2EEE0A36"/>
+    <w:multiLevelType w:val="hybridMultilevel"/>
+    <w:tmpl w:val="D08075F8"/>
+    <w:lvl w:ilvl="0" w:tplc="0C0A000F">
+      <w:start w:val="1"/>
+      <w:numFmt w:val="decimal"/>
+      <w:lvlText w:val="%1."/>
+      <w:lvlJc w:val="left"/>
+      <w:pPr>
+        <w:ind w:left="720" w:hanging="360"/>
+      </w:pPr>
+    </w:lvl>
+    <w:lvl w:ilvl="1" w:tplc="0C0A0019" w:tentative="1">
+      <w:start w:val="1"/>
+      <w:numFmt w:val="lowerLetter"/>
+      <w:lvlText w:val="%2."/>
+      <w:lvlJc w:val="left"/>
+      <w:pPr>
+        <w:ind w:left="1440" w:hanging="360"/>
+      </w:pPr>
+    </w:lvl>
+    <w:lvl w:ilvl="2" w:tplc="0C0A001B" w:tentative="1">
+      <w:start w:val="1"/>
+      <w:numFmt w:val="lowerRoman"/>
+      <w:lvlText w:val="%3."/>
+      <w:lvlJc w:val="right"/>
+      <w:pPr>
+        <w:ind w:left="2160" w:hanging="180"/>
+      </w:pPr>
+    </w:lvl>
+    <w:lvl w:ilvl="3" w:tplc="0C0A000F" w:tentative="1">
+      <w:start w:val="1"/>
+      <w:numFmt w:val="decimal"/>
+      <w:lvlText w:val="%4."/>
+      <w:lvlJc w:val="left"/>
+      <w:pPr>
+        <w:ind w:left="2880" w:hanging="360"/>
+      </w:pPr>
+    </w:lvl>
+    <w:lvl w:ilvl="4" w:tplc="0C0A0019" w:tentative="1">
+      <w:start w:val="1"/>
+      <w:numFmt w:val="lowerLetter"/>
+      <w:lvlText w:val="%5."/>
+      <w:lvlJc w:val="left"/>
+      <w:pPr>
+        <w:ind w:left="3600" w:hanging="360"/>
+      </w:pPr>
+    </w:lvl>
+    <w:lvl w:ilvl="5" w:tplc="0C0A001B" w:tentative="1">
+      <w:start w:val="1"/>
+      <w:numFmt w:val="lowerRoman"/>
+      <w:lvlText w:val="%6."/>
+      <w:lvlJc w:val="right"/>
+      <w:pPr>
+        <w:ind w:left="4320" w:hanging="180"/>
+      </w:pPr>
+    </w:lvl>
+    <w:lvl w:ilvl="6" w:tplc="0C0A000F" w:tentative="1">
+      <w:start w:val="1"/>
+      <w:numFmt w:val="decimal"/>
+      <w:lvlText w:val="%7."/>
+      <w:lvlJc w:val="left"/>
+      <w:pPr>
+        <w:ind w:left="5040" w:hanging="360"/>
+      </w:pPr>
+    </w:lvl>
+    <w:lvl w:ilvl="7" w:tplc="0C0A0019" w:tentative="1">
+      <w:start w:val="1"/>
+      <w:numFmt w:val="lowerLetter"/>
+      <w:lvlText w:val="%8."/>
+      <w:lvlJc w:val="left"/>
+      <w:pPr>
+        <w:ind w:left="5760" w:hanging="360"/>
+      </w:pPr>
+    </w:lvl>
+    <w:lvl w:ilvl="8" w:tplc="0C0A001B" w:tentative="1">
+      <w:start w:val="1"/>
+      <w:numFmt w:val="lowerRoman"/>
+      <w:lvlText w:val="%9."/>
+      <w:lvlJc w:val="right"/>
+      <w:pPr>
+        <w:ind w:left="6480" w:hanging="180"/>
+      </w:pPr>
+    </w:lvl>
+  </w:abstractNum>
+  <w:abstractNum w:abstractNumId="11" w15:restartNumberingAfterBreak="0">
+    <w:nsid w:val="34F140BB"/>
+    <w:multiLevelType w:val="hybridMultilevel"/>
+    <w:tmpl w:val="FF60CBDE"/>
+    <w:lvl w:ilvl="0" w:tplc="870C59FA">
+      <w:start w:val="7"/>
+      <w:numFmt w:val="decimal"/>
+      <w:lvlText w:val="%1."/>
+      <w:lvlJc w:val="left"/>
+      <w:pPr>
+        <w:ind w:left="720" w:hanging="360"/>
+      </w:pPr>
+      <w:rPr>
+        <w:rFonts w:hint="default"/>
+      </w:rPr>
+    </w:lvl>
+    <w:lvl w:ilvl="1" w:tplc="0C0A0019" w:tentative="1">
+      <w:start w:val="1"/>
+      <w:numFmt w:val="lowerLetter"/>
+      <w:lvlText w:val="%2."/>
+      <w:lvlJc w:val="left"/>
+      <w:pPr>
+        <w:ind w:left="1440" w:hanging="360"/>
+      </w:pPr>
+    </w:lvl>
+    <w:lvl w:ilvl="2" w:tplc="0C0A001B" w:tentative="1">
+      <w:start w:val="1"/>
+      <w:numFmt w:val="lowerRoman"/>
+      <w:lvlText w:val="%3."/>
+      <w:lvlJc w:val="right"/>
+      <w:pPr>
+        <w:ind w:left="2160" w:hanging="180"/>
+      </w:pPr>
+    </w:lvl>
+    <w:lvl w:ilvl="3" w:tplc="0C0A000F" w:tentative="1">
+      <w:start w:val="1"/>
+      <w:numFmt w:val="decimal"/>
+      <w:lvlText w:val="%4."/>
+      <w:lvlJc w:val="left"/>
+      <w:pPr>
+        <w:ind w:left="2880" w:hanging="360"/>
+      </w:pPr>
+    </w:lvl>
+    <w:lvl w:ilvl="4" w:tplc="0C0A0019" w:tentative="1">
+      <w:start w:val="1"/>
+      <w:numFmt w:val="lowerLetter"/>
+      <w:lvlText w:val="%5."/>
+      <w:lvlJc w:val="left"/>
+      <w:pPr>
+        <w:ind w:left="3600" w:hanging="360"/>
+      </w:pPr>
+    </w:lvl>
+    <w:lvl w:ilvl="5" w:tplc="0C0A001B" w:tentative="1">
+      <w:start w:val="1"/>
+      <w:numFmt w:val="lowerRoman"/>
+      <w:lvlText w:val="%6."/>
+      <w:lvlJc w:val="right"/>
+      <w:pPr>
+        <w:ind w:left="4320" w:hanging="180"/>
+      </w:pPr>
+    </w:lvl>
+    <w:lvl w:ilvl="6" w:tplc="0C0A000F" w:tentative="1">
+      <w:start w:val="1"/>
+      <w:numFmt w:val="decimal"/>
+      <w:lvlText w:val="%7."/>
+      <w:lvlJc w:val="left"/>
+      <w:pPr>
+        <w:ind w:left="5040" w:hanging="360"/>
+      </w:pPr>
+    </w:lvl>
+    <w:lvl w:ilvl="7" w:tplc="0C0A0019" w:tentative="1">
+      <w:start w:val="1"/>
+      <w:numFmt w:val="lowerLetter"/>
+      <w:lvlText w:val="%8."/>
+      <w:lvlJc w:val="left"/>
+      <w:pPr>
+        <w:ind w:left="5760" w:hanging="360"/>
+      </w:pPr>
+    </w:lvl>
+    <w:lvl w:ilvl="8" w:tplc="0C0A001B" w:tentative="1">
+      <w:start w:val="1"/>
+      <w:numFmt w:val="lowerRoman"/>
+      <w:lvlText w:val="%9."/>
+      <w:lvlJc w:val="right"/>
+      <w:pPr>
+        <w:ind w:left="6480" w:hanging="180"/>
+      </w:pPr>
+    </w:lvl>
+  </w:abstractNum>
+  <w:abstractNum w:abstractNumId="12" w15:restartNumberingAfterBreak="0">
+    <w:nsid w:val="36B4655F"/>
+    <w:multiLevelType w:val="hybridMultilevel"/>
+    <w:tmpl w:val="87D67C4C"/>
+    <w:lvl w:ilvl="0" w:tplc="0C0A000F">
+      <w:start w:val="1"/>
+      <w:numFmt w:val="decimal"/>
+      <w:lvlText w:val="%1."/>
+      <w:lvlJc w:val="left"/>
+      <w:pPr>
+        <w:ind w:left="720" w:hanging="360"/>
+      </w:pPr>
+    </w:lvl>
+    <w:lvl w:ilvl="1" w:tplc="0C0A0019" w:tentative="1">
+      <w:start w:val="1"/>
+      <w:numFmt w:val="lowerLetter"/>
+      <w:lvlText w:val="%2."/>
+      <w:lvlJc w:val="left"/>
+      <w:pPr>
+        <w:ind w:left="1440" w:hanging="360"/>
+      </w:pPr>
+    </w:lvl>
+    <w:lvl w:ilvl="2" w:tplc="0C0A001B" w:tentative="1">
+      <w:start w:val="1"/>
+      <w:numFmt w:val="lowerRoman"/>
+      <w:lvlText w:val="%3."/>
+      <w:lvlJc w:val="right"/>
+      <w:pPr>
+        <w:ind w:left="2160" w:hanging="180"/>
+      </w:pPr>
+    </w:lvl>
+    <w:lvl w:ilvl="3" w:tplc="0C0A000F" w:tentative="1">
+      <w:start w:val="1"/>
+      <w:numFmt w:val="decimal"/>
+      <w:lvlText w:val="%4."/>
+      <w:lvlJc w:val="left"/>
+      <w:pPr>
+        <w:ind w:left="2880" w:hanging="360"/>
+      </w:pPr>
+    </w:lvl>
+    <w:lvl w:ilvl="4" w:tplc="0C0A0019" w:tentative="1">
+      <w:start w:val="1"/>
+      <w:numFmt w:val="lowerLetter"/>
+      <w:lvlText w:val="%5."/>
+      <w:lvlJc w:val="left"/>
+      <w:pPr>
+        <w:ind w:left="3600" w:hanging="360"/>
+      </w:pPr>
+    </w:lvl>
+    <w:lvl w:ilvl="5" w:tplc="0C0A001B" w:tentative="1">
+      <w:start w:val="1"/>
+      <w:numFmt w:val="lowerRoman"/>
+      <w:lvlText w:val="%6."/>
+      <w:lvlJc w:val="right"/>
+      <w:pPr>
+        <w:ind w:left="4320" w:hanging="180"/>
+      </w:pPr>
+    </w:lvl>
+    <w:lvl w:ilvl="6" w:tplc="0C0A000F" w:tentative="1">
+      <w:start w:val="1"/>
+      <w:numFmt w:val="decimal"/>
+      <w:lvlText w:val="%7."/>
+      <w:lvlJc w:val="left"/>
+      <w:pPr>
+        <w:ind w:left="5040" w:hanging="360"/>
+      </w:pPr>
+    </w:lvl>
+    <w:lvl w:ilvl="7" w:tplc="0C0A0019" w:tentative="1">
+      <w:start w:val="1"/>
+      <w:numFmt w:val="lowerLetter"/>
+      <w:lvlText w:val="%8."/>
+      <w:lvlJc w:val="left"/>
+      <w:pPr>
+        <w:ind w:left="5760" w:hanging="360"/>
+      </w:pPr>
+    </w:lvl>
+    <w:lvl w:ilvl="8" w:tplc="0C0A001B" w:tentative="1">
+      <w:start w:val="1"/>
+      <w:numFmt w:val="lowerRoman"/>
+      <w:lvlText w:val="%9."/>
+      <w:lvlJc w:val="right"/>
+      <w:pPr>
+        <w:ind w:left="6480" w:hanging="180"/>
+      </w:pPr>
+    </w:lvl>
+  </w:abstractNum>
+  <w:abstractNum w:abstractNumId="13" w15:restartNumberingAfterBreak="0">
     <w:nsid w:val="3EDE7E2D"/>
     <w:multiLevelType w:val="hybridMultilevel"/>
     <w:tmpl w:val="91FACF26"/>
@@ -8674,7 +9766,7 @@
       </w:pPr>
     </w:lvl>
   </w:abstractNum>
-  <w:abstractNum w:abstractNumId="10" w15:restartNumberingAfterBreak="0">
+  <w:abstractNum w:abstractNumId="14" w15:restartNumberingAfterBreak="0">
     <w:nsid w:val="3F585463"/>
     <w:multiLevelType w:val="hybridMultilevel"/>
     <w:tmpl w:val="60D8C81E"/>
@@ -8787,7 +9879,7 @@
       </w:rPr>
     </w:lvl>
   </w:abstractNum>
-  <w:abstractNum w:abstractNumId="11" w15:restartNumberingAfterBreak="0">
+  <w:abstractNum w:abstractNumId="15" w15:restartNumberingAfterBreak="0">
     <w:nsid w:val="3F776F09"/>
     <w:multiLevelType w:val="hybridMultilevel"/>
     <w:tmpl w:val="EE362E72"/>
@@ -8900,7 +9992,7 @@
       </w:rPr>
     </w:lvl>
   </w:abstractNum>
-  <w:abstractNum w:abstractNumId="12" w15:restartNumberingAfterBreak="0">
+  <w:abstractNum w:abstractNumId="16" w15:restartNumberingAfterBreak="0">
     <w:nsid w:val="49340D62"/>
     <w:multiLevelType w:val="hybridMultilevel"/>
     <w:tmpl w:val="16AC10F2"/>
@@ -9013,7 +10105,179 @@
       </w:rPr>
     </w:lvl>
   </w:abstractNum>
-  <w:abstractNum w:abstractNumId="13" w15:restartNumberingAfterBreak="0">
+  <w:abstractNum w:abstractNumId="17" w15:restartNumberingAfterBreak="0">
+    <w:nsid w:val="4B717A6B"/>
+    <w:multiLevelType w:val="hybridMultilevel"/>
+    <w:tmpl w:val="640810E0"/>
+    <w:lvl w:ilvl="0" w:tplc="0C0A000F">
+      <w:start w:val="1"/>
+      <w:numFmt w:val="decimal"/>
+      <w:lvlText w:val="%1."/>
+      <w:lvlJc w:val="left"/>
+      <w:pPr>
+        <w:ind w:left="720" w:hanging="360"/>
+      </w:pPr>
+    </w:lvl>
+    <w:lvl w:ilvl="1" w:tplc="0C0A0019" w:tentative="1">
+      <w:start w:val="1"/>
+      <w:numFmt w:val="lowerLetter"/>
+      <w:lvlText w:val="%2."/>
+      <w:lvlJc w:val="left"/>
+      <w:pPr>
+        <w:ind w:left="1440" w:hanging="360"/>
+      </w:pPr>
+    </w:lvl>
+    <w:lvl w:ilvl="2" w:tplc="0C0A001B" w:tentative="1">
+      <w:start w:val="1"/>
+      <w:numFmt w:val="lowerRoman"/>
+      <w:lvlText w:val="%3."/>
+      <w:lvlJc w:val="right"/>
+      <w:pPr>
+        <w:ind w:left="2160" w:hanging="180"/>
+      </w:pPr>
+    </w:lvl>
+    <w:lvl w:ilvl="3" w:tplc="0C0A000F" w:tentative="1">
+      <w:start w:val="1"/>
+      <w:numFmt w:val="decimal"/>
+      <w:lvlText w:val="%4."/>
+      <w:lvlJc w:val="left"/>
+      <w:pPr>
+        <w:ind w:left="2880" w:hanging="360"/>
+      </w:pPr>
+    </w:lvl>
+    <w:lvl w:ilvl="4" w:tplc="0C0A0019" w:tentative="1">
+      <w:start w:val="1"/>
+      <w:numFmt w:val="lowerLetter"/>
+      <w:lvlText w:val="%5."/>
+      <w:lvlJc w:val="left"/>
+      <w:pPr>
+        <w:ind w:left="3600" w:hanging="360"/>
+      </w:pPr>
+    </w:lvl>
+    <w:lvl w:ilvl="5" w:tplc="0C0A001B" w:tentative="1">
+      <w:start w:val="1"/>
+      <w:numFmt w:val="lowerRoman"/>
+      <w:lvlText w:val="%6."/>
+      <w:lvlJc w:val="right"/>
+      <w:pPr>
+        <w:ind w:left="4320" w:hanging="180"/>
+      </w:pPr>
+    </w:lvl>
+    <w:lvl w:ilvl="6" w:tplc="0C0A000F" w:tentative="1">
+      <w:start w:val="1"/>
+      <w:numFmt w:val="decimal"/>
+      <w:lvlText w:val="%7."/>
+      <w:lvlJc w:val="left"/>
+      <w:pPr>
+        <w:ind w:left="5040" w:hanging="360"/>
+      </w:pPr>
+    </w:lvl>
+    <w:lvl w:ilvl="7" w:tplc="0C0A0019" w:tentative="1">
+      <w:start w:val="1"/>
+      <w:numFmt w:val="lowerLetter"/>
+      <w:lvlText w:val="%8."/>
+      <w:lvlJc w:val="left"/>
+      <w:pPr>
+        <w:ind w:left="5760" w:hanging="360"/>
+      </w:pPr>
+    </w:lvl>
+    <w:lvl w:ilvl="8" w:tplc="0C0A001B" w:tentative="1">
+      <w:start w:val="1"/>
+      <w:numFmt w:val="lowerRoman"/>
+      <w:lvlText w:val="%9."/>
+      <w:lvlJc w:val="right"/>
+      <w:pPr>
+        <w:ind w:left="6480" w:hanging="180"/>
+      </w:pPr>
+    </w:lvl>
+  </w:abstractNum>
+  <w:abstractNum w:abstractNumId="18" w15:restartNumberingAfterBreak="0">
+    <w:nsid w:val="4D516F54"/>
+    <w:multiLevelType w:val="hybridMultilevel"/>
+    <w:tmpl w:val="7FFC88AC"/>
+    <w:lvl w:ilvl="0" w:tplc="0C0A000F">
+      <w:start w:val="1"/>
+      <w:numFmt w:val="decimal"/>
+      <w:lvlText w:val="%1."/>
+      <w:lvlJc w:val="left"/>
+      <w:pPr>
+        <w:ind w:left="720" w:hanging="360"/>
+      </w:pPr>
+    </w:lvl>
+    <w:lvl w:ilvl="1" w:tplc="0C0A0019" w:tentative="1">
+      <w:start w:val="1"/>
+      <w:numFmt w:val="lowerLetter"/>
+      <w:lvlText w:val="%2."/>
+      <w:lvlJc w:val="left"/>
+      <w:pPr>
+        <w:ind w:left="1440" w:hanging="360"/>
+      </w:pPr>
+    </w:lvl>
+    <w:lvl w:ilvl="2" w:tplc="0C0A001B" w:tentative="1">
+      <w:start w:val="1"/>
+      <w:numFmt w:val="lowerRoman"/>
+      <w:lvlText w:val="%3."/>
+      <w:lvlJc w:val="right"/>
+      <w:pPr>
+        <w:ind w:left="2160" w:hanging="180"/>
+      </w:pPr>
+    </w:lvl>
+    <w:lvl w:ilvl="3" w:tplc="0C0A000F" w:tentative="1">
+      <w:start w:val="1"/>
+      <w:numFmt w:val="decimal"/>
+      <w:lvlText w:val="%4."/>
+      <w:lvlJc w:val="left"/>
+      <w:pPr>
+        <w:ind w:left="2880" w:hanging="360"/>
+      </w:pPr>
+    </w:lvl>
+    <w:lvl w:ilvl="4" w:tplc="0C0A0019" w:tentative="1">
+      <w:start w:val="1"/>
+      <w:numFmt w:val="lowerLetter"/>
+      <w:lvlText w:val="%5."/>
+      <w:lvlJc w:val="left"/>
+      <w:pPr>
+        <w:ind w:left="3600" w:hanging="360"/>
+      </w:pPr>
+    </w:lvl>
+    <w:lvl w:ilvl="5" w:tplc="0C0A001B" w:tentative="1">
+      <w:start w:val="1"/>
+      <w:numFmt w:val="lowerRoman"/>
+      <w:lvlText w:val="%6."/>
+      <w:lvlJc w:val="right"/>
+      <w:pPr>
+        <w:ind w:left="4320" w:hanging="180"/>
+      </w:pPr>
+    </w:lvl>
+    <w:lvl w:ilvl="6" w:tplc="0C0A000F" w:tentative="1">
+      <w:start w:val="1"/>
+      <w:numFmt w:val="decimal"/>
+      <w:lvlText w:val="%7."/>
+      <w:lvlJc w:val="left"/>
+      <w:pPr>
+        <w:ind w:left="5040" w:hanging="360"/>
+      </w:pPr>
+    </w:lvl>
+    <w:lvl w:ilvl="7" w:tplc="0C0A0019" w:tentative="1">
+      <w:start w:val="1"/>
+      <w:numFmt w:val="lowerLetter"/>
+      <w:lvlText w:val="%8."/>
+      <w:lvlJc w:val="left"/>
+      <w:pPr>
+        <w:ind w:left="5760" w:hanging="360"/>
+      </w:pPr>
+    </w:lvl>
+    <w:lvl w:ilvl="8" w:tplc="0C0A001B" w:tentative="1">
+      <w:start w:val="1"/>
+      <w:numFmt w:val="lowerRoman"/>
+      <w:lvlText w:val="%9."/>
+      <w:lvlJc w:val="right"/>
+      <w:pPr>
+        <w:ind w:left="6480" w:hanging="180"/>
+      </w:pPr>
+    </w:lvl>
+  </w:abstractNum>
+  <w:abstractNum w:abstractNumId="19" w15:restartNumberingAfterBreak="0">
     <w:nsid w:val="5B7A1B57"/>
     <w:multiLevelType w:val="hybridMultilevel"/>
     <w:tmpl w:val="23DCF91C"/>
@@ -9099,7 +10363,120 @@
       </w:pPr>
     </w:lvl>
   </w:abstractNum>
-  <w:abstractNum w:abstractNumId="14" w15:restartNumberingAfterBreak="0">
+  <w:abstractNum w:abstractNumId="20" w15:restartNumberingAfterBreak="0">
+    <w:nsid w:val="61012247"/>
+    <w:multiLevelType w:val="hybridMultilevel"/>
+    <w:tmpl w:val="BA643B7C"/>
+    <w:lvl w:ilvl="0" w:tplc="0C0A0001">
+      <w:start w:val="1"/>
+      <w:numFmt w:val="bullet"/>
+      <w:lvlText w:val=""/>
+      <w:lvlJc w:val="left"/>
+      <w:pPr>
+        <w:ind w:left="1080" w:hanging="360"/>
+      </w:pPr>
+      <w:rPr>
+        <w:rFonts w:ascii="Symbol" w:hAnsi="Symbol" w:hint="default"/>
+      </w:rPr>
+    </w:lvl>
+    <w:lvl w:ilvl="1" w:tplc="0C0A0003">
+      <w:start w:val="1"/>
+      <w:numFmt w:val="bullet"/>
+      <w:lvlText w:val="o"/>
+      <w:lvlJc w:val="left"/>
+      <w:pPr>
+        <w:ind w:left="1800" w:hanging="360"/>
+      </w:pPr>
+      <w:rPr>
+        <w:rFonts w:ascii="Courier New" w:hAnsi="Courier New" w:cs="Courier New" w:hint="default"/>
+      </w:rPr>
+    </w:lvl>
+    <w:lvl w:ilvl="2" w:tplc="0C0A0005" w:tentative="1">
+      <w:start w:val="1"/>
+      <w:numFmt w:val="bullet"/>
+      <w:lvlText w:val=""/>
+      <w:lvlJc w:val="left"/>
+      <w:pPr>
+        <w:ind w:left="2520" w:hanging="360"/>
+      </w:pPr>
+      <w:rPr>
+        <w:rFonts w:ascii="Wingdings" w:hAnsi="Wingdings" w:hint="default"/>
+      </w:rPr>
+    </w:lvl>
+    <w:lvl w:ilvl="3" w:tplc="0C0A0001" w:tentative="1">
+      <w:start w:val="1"/>
+      <w:numFmt w:val="bullet"/>
+      <w:lvlText w:val=""/>
+      <w:lvlJc w:val="left"/>
+      <w:pPr>
+        <w:ind w:left="3240" w:hanging="360"/>
+      </w:pPr>
+      <w:rPr>
+        <w:rFonts w:ascii="Symbol" w:hAnsi="Symbol" w:hint="default"/>
+      </w:rPr>
+    </w:lvl>
+    <w:lvl w:ilvl="4" w:tplc="0C0A0003" w:tentative="1">
+      <w:start w:val="1"/>
+      <w:numFmt w:val="bullet"/>
+      <w:lvlText w:val="o"/>
+      <w:lvlJc w:val="left"/>
+      <w:pPr>
+        <w:ind w:left="3960" w:hanging="360"/>
+      </w:pPr>
+      <w:rPr>
+        <w:rFonts w:ascii="Courier New" w:hAnsi="Courier New" w:cs="Courier New" w:hint="default"/>
+      </w:rPr>
+    </w:lvl>
+    <w:lvl w:ilvl="5" w:tplc="0C0A0005" w:tentative="1">
+      <w:start w:val="1"/>
+      <w:numFmt w:val="bullet"/>
+      <w:lvlText w:val=""/>
+      <w:lvlJc w:val="left"/>
+      <w:pPr>
+        <w:ind w:left="4680" w:hanging="360"/>
+      </w:pPr>
+      <w:rPr>
+        <w:rFonts w:ascii="Wingdings" w:hAnsi="Wingdings" w:hint="default"/>
+      </w:rPr>
+    </w:lvl>
+    <w:lvl w:ilvl="6" w:tplc="0C0A0001" w:tentative="1">
+      <w:start w:val="1"/>
+      <w:numFmt w:val="bullet"/>
+      <w:lvlText w:val=""/>
+      <w:lvlJc w:val="left"/>
+      <w:pPr>
+        <w:ind w:left="5400" w:hanging="360"/>
+      </w:pPr>
+      <w:rPr>
+        <w:rFonts w:ascii="Symbol" w:hAnsi="Symbol" w:hint="default"/>
+      </w:rPr>
+    </w:lvl>
+    <w:lvl w:ilvl="7" w:tplc="0C0A0003" w:tentative="1">
+      <w:start w:val="1"/>
+      <w:numFmt w:val="bullet"/>
+      <w:lvlText w:val="o"/>
+      <w:lvlJc w:val="left"/>
+      <w:pPr>
+        <w:ind w:left="6120" w:hanging="360"/>
+      </w:pPr>
+      <w:rPr>
+        <w:rFonts w:ascii="Courier New" w:hAnsi="Courier New" w:cs="Courier New" w:hint="default"/>
+      </w:rPr>
+    </w:lvl>
+    <w:lvl w:ilvl="8" w:tplc="0C0A0005" w:tentative="1">
+      <w:start w:val="1"/>
+      <w:numFmt w:val="bullet"/>
+      <w:lvlText w:val=""/>
+      <w:lvlJc w:val="left"/>
+      <w:pPr>
+        <w:ind w:left="6840" w:hanging="360"/>
+      </w:pPr>
+      <w:rPr>
+        <w:rFonts w:ascii="Wingdings" w:hAnsi="Wingdings" w:hint="default"/>
+      </w:rPr>
+    </w:lvl>
+  </w:abstractNum>
+  <w:abstractNum w:abstractNumId="21" w15:restartNumberingAfterBreak="0">
     <w:nsid w:val="668D7191"/>
     <w:multiLevelType w:val="hybridMultilevel"/>
     <w:tmpl w:val="0E2E6F54"/>
@@ -9212,7 +10589,7 @@
       </w:rPr>
     </w:lvl>
   </w:abstractNum>
-  <w:abstractNum w:abstractNumId="15" w15:restartNumberingAfterBreak="0">
+  <w:abstractNum w:abstractNumId="22" w15:restartNumberingAfterBreak="0">
     <w:nsid w:val="68694D25"/>
     <w:multiLevelType w:val="multilevel"/>
     <w:tmpl w:val="70723E0C"/>
@@ -9361,7 +10738,7 @@
       </w:rPr>
     </w:lvl>
   </w:abstractNum>
-  <w:abstractNum w:abstractNumId="16" w15:restartNumberingAfterBreak="0">
+  <w:abstractNum w:abstractNumId="23" w15:restartNumberingAfterBreak="0">
     <w:nsid w:val="6C2F1117"/>
     <w:multiLevelType w:val="hybridMultilevel"/>
     <w:tmpl w:val="A8E6EC18"/>
@@ -9447,7 +10824,7 @@
       </w:pPr>
     </w:lvl>
   </w:abstractNum>
-  <w:abstractNum w:abstractNumId="17" w15:restartNumberingAfterBreak="0">
+  <w:abstractNum w:abstractNumId="24" w15:restartNumberingAfterBreak="0">
     <w:nsid w:val="700C56E5"/>
     <w:multiLevelType w:val="hybridMultilevel"/>
     <w:tmpl w:val="E39A2FB6"/>
@@ -9561,58 +10938,79 @@
     </w:lvl>
   </w:abstractNum>
   <w:num w:numId="1" w16cid:durableId="1690714655">
-    <w:abstractNumId w:val="14"/>
+    <w:abstractNumId w:val="21"/>
   </w:num>
   <w:num w:numId="2" w16cid:durableId="181825650">
-    <w:abstractNumId w:val="5"/>
+    <w:abstractNumId w:val="6"/>
   </w:num>
   <w:num w:numId="3" w16cid:durableId="1152212344">
     <w:abstractNumId w:val="0"/>
   </w:num>
   <w:num w:numId="4" w16cid:durableId="321467714">
-    <w:abstractNumId w:val="15"/>
+    <w:abstractNumId w:val="22"/>
   </w:num>
   <w:num w:numId="5" w16cid:durableId="1537236743">
-    <w:abstractNumId w:val="13"/>
+    <w:abstractNumId w:val="19"/>
   </w:num>
   <w:num w:numId="6" w16cid:durableId="622658566">
-    <w:abstractNumId w:val="2"/>
+    <w:abstractNumId w:val="3"/>
   </w:num>
   <w:num w:numId="7" w16cid:durableId="1811241173">
-    <w:abstractNumId w:val="6"/>
+    <w:abstractNumId w:val="7"/>
   </w:num>
   <w:num w:numId="8" w16cid:durableId="73624727">
-    <w:abstractNumId w:val="7"/>
+    <w:abstractNumId w:val="8"/>
   </w:num>
   <w:num w:numId="9" w16cid:durableId="1431857705">
-    <w:abstractNumId w:val="17"/>
+    <w:abstractNumId w:val="24"/>
   </w:num>
   <w:num w:numId="10" w16cid:durableId="831717518">
     <w:abstractNumId w:val="1"/>
   </w:num>
   <w:num w:numId="11" w16cid:durableId="1852331952">
+    <w:abstractNumId w:val="15"/>
+  </w:num>
+  <w:num w:numId="12" w16cid:durableId="505217644">
+    <w:abstractNumId w:val="4"/>
+  </w:num>
+  <w:num w:numId="13" w16cid:durableId="1638993100">
+    <w:abstractNumId w:val="5"/>
+  </w:num>
+  <w:num w:numId="14" w16cid:durableId="604652088">
+    <w:abstractNumId w:val="9"/>
+  </w:num>
+  <w:num w:numId="15" w16cid:durableId="2035224141">
+    <w:abstractNumId w:val="16"/>
+  </w:num>
+  <w:num w:numId="16" w16cid:durableId="1707869505">
+    <w:abstractNumId w:val="23"/>
+  </w:num>
+  <w:num w:numId="17" w16cid:durableId="1440443463">
+    <w:abstractNumId w:val="13"/>
+  </w:num>
+  <w:num w:numId="18" w16cid:durableId="1737052353">
+    <w:abstractNumId w:val="14"/>
+  </w:num>
+  <w:num w:numId="19" w16cid:durableId="1335257967">
+    <w:abstractNumId w:val="20"/>
+  </w:num>
+  <w:num w:numId="20" w16cid:durableId="519971793">
+    <w:abstractNumId w:val="10"/>
+  </w:num>
+  <w:num w:numId="21" w16cid:durableId="266079164">
+    <w:abstractNumId w:val="18"/>
+  </w:num>
+  <w:num w:numId="22" w16cid:durableId="272523378">
+    <w:abstractNumId w:val="17"/>
+  </w:num>
+  <w:num w:numId="23" w16cid:durableId="1854613180">
+    <w:abstractNumId w:val="12"/>
+  </w:num>
+  <w:num w:numId="24" w16cid:durableId="690424159">
     <w:abstractNumId w:val="11"/>
   </w:num>
-  <w:num w:numId="12" w16cid:durableId="505217644">
-    <w:abstractNumId w:val="3"/>
-  </w:num>
-  <w:num w:numId="13" w16cid:durableId="1638993100">
-    <w:abstractNumId w:val="4"/>
-  </w:num>
-  <w:num w:numId="14" w16cid:durableId="604652088">
-    <w:abstractNumId w:val="8"/>
-  </w:num>
-  <w:num w:numId="15" w16cid:durableId="2035224141">
-    <w:abstractNumId w:val="12"/>
-  </w:num>
-  <w:num w:numId="16" w16cid:durableId="1707869505">
-    <w:abstractNumId w:val="16"/>
-  </w:num>
-  <w:num w:numId="17" w16cid:durableId="1440443463">
-    <w:abstractNumId w:val="9"/>
-  </w:num>
-  <w:num w:numId="18" w16cid:durableId="1737052353">
-    <w:abstractNumId w:val="10"/>
+  <w:num w:numId="25" w16cid:durableId="462432585">
+    <w:abstractNumId w:val="2"/>
   </w:num>
 </w:numbering>
 </file>

</xml_diff>